<commit_message>
Added visuals from Peter's PowerPoint to my notes
</commit_message>
<xml_diff>
--- a/team notes/warren joseph ramos notes/in class notes/6.10 Notes.docx
+++ b/team notes/warren joseph ramos notes/in class notes/6.10 Notes.docx
@@ -204,6 +204,90 @@
         <w:t>Linked List is a specialized graph</w:t>
       </w:r>
     </w:p>
+    <w:p>
+      <w:r>
+        <w:rPr>
+          <w:noProof/>
+        </w:rPr>
+        <w:drawing>
+          <wp:inline distT="0" distB="0" distL="0" distR="0" wp14:anchorId="0CED5A86" wp14:editId="57EAC5F5">
+            <wp:extent cx="3257550" cy="2303951"/>
+            <wp:effectExtent l="0" t="0" r="0" b="1270"/>
+            <wp:docPr id="1" name="Picture 1"/>
+            <wp:cNvGraphicFramePr>
+              <a:graphicFrameLocks xmlns:a="http://schemas.openxmlformats.org/drawingml/2006/main" noChangeAspect="1"/>
+            </wp:cNvGraphicFramePr>
+            <a:graphic xmlns:a="http://schemas.openxmlformats.org/drawingml/2006/main">
+              <a:graphicData uri="http://schemas.openxmlformats.org/drawingml/2006/picture">
+                <pic:pic xmlns:pic="http://schemas.openxmlformats.org/drawingml/2006/picture">
+                  <pic:nvPicPr>
+                    <pic:cNvPr id="1" name=""/>
+                    <pic:cNvPicPr/>
+                  </pic:nvPicPr>
+                  <pic:blipFill>
+                    <a:blip r:embed="rId5"/>
+                    <a:stretch>
+                      <a:fillRect/>
+                    </a:stretch>
+                  </pic:blipFill>
+                  <pic:spPr>
+                    <a:xfrm>
+                      <a:off x="0" y="0"/>
+                      <a:ext cx="3275846" cy="2316891"/>
+                    </a:xfrm>
+                    <a:prstGeom prst="rect">
+                      <a:avLst/>
+                    </a:prstGeom>
+                  </pic:spPr>
+                </pic:pic>
+              </a:graphicData>
+            </a:graphic>
+          </wp:inline>
+        </w:drawing>
+      </w:r>
+    </w:p>
+    <w:p>
+      <w:r>
+        <w:rPr>
+          <w:noProof/>
+        </w:rPr>
+        <w:drawing>
+          <wp:inline distT="0" distB="0" distL="0" distR="0" wp14:anchorId="1BA3AE65" wp14:editId="7A6E52D2">
+            <wp:extent cx="3263900" cy="2260320"/>
+            <wp:effectExtent l="0" t="0" r="0" b="6985"/>
+            <wp:docPr id="2" name="Picture 2"/>
+            <wp:cNvGraphicFramePr>
+              <a:graphicFrameLocks xmlns:a="http://schemas.openxmlformats.org/drawingml/2006/main" noChangeAspect="1"/>
+            </wp:cNvGraphicFramePr>
+            <a:graphic xmlns:a="http://schemas.openxmlformats.org/drawingml/2006/main">
+              <a:graphicData uri="http://schemas.openxmlformats.org/drawingml/2006/picture">
+                <pic:pic xmlns:pic="http://schemas.openxmlformats.org/drawingml/2006/picture">
+                  <pic:nvPicPr>
+                    <pic:cNvPr id="1" name=""/>
+                    <pic:cNvPicPr/>
+                  </pic:nvPicPr>
+                  <pic:blipFill>
+                    <a:blip r:embed="rId6"/>
+                    <a:stretch>
+                      <a:fillRect/>
+                    </a:stretch>
+                  </pic:blipFill>
+                  <pic:spPr>
+                    <a:xfrm>
+                      <a:off x="0" y="0"/>
+                      <a:ext cx="3289334" cy="2277934"/>
+                    </a:xfrm>
+                    <a:prstGeom prst="rect">
+                      <a:avLst/>
+                    </a:prstGeom>
+                  </pic:spPr>
+                </pic:pic>
+              </a:graphicData>
+            </a:graphic>
+          </wp:inline>
+        </w:drawing>
+      </w:r>
+    </w:p>
     <w:p/>
     <w:p>
       <w:pPr>
@@ -215,7 +299,8 @@
         <w:rPr>
           <w:u w:val="single"/>
         </w:rPr>
-        <w:t>Graphs</w:t>
+        <w:lastRenderedPageBreak/>
+        <w:t>Parts of Graphs</w:t>
       </w:r>
     </w:p>
     <w:p>
@@ -383,7 +468,15 @@
     </w:p>
     <w:p/>
     <w:p>
-      <w:r>
+      <w:pPr>
+        <w:rPr>
+          <w:u w:val="single"/>
+        </w:rPr>
+      </w:pPr>
+      <w:r>
+        <w:rPr>
+          <w:u w:val="single"/>
+        </w:rPr>
         <w:t>Main Types of Graphs</w:t>
       </w:r>
     </w:p>
@@ -394,8 +487,14 @@
           <w:ilvl w:val="0"/>
           <w:numId w:val="1"/>
         </w:numPr>
-      </w:pPr>
-      <w:r>
+        <w:rPr>
+          <w:u w:val="single"/>
+        </w:rPr>
+      </w:pPr>
+      <w:r>
+        <w:rPr>
+          <w:u w:val="single"/>
+        </w:rPr>
         <w:t>Weighted vs. Unweighted Graphs</w:t>
       </w:r>
     </w:p>
@@ -403,32 +502,363 @@
       <w:pPr>
         <w:pStyle w:val="ListParagraph"/>
         <w:numPr>
+          <w:ilvl w:val="1"/>
+          <w:numId w:val="1"/>
+        </w:numPr>
+        <w:rPr>
+          <w:u w:val="single"/>
+        </w:rPr>
+      </w:pPr>
+      <w:r>
+        <w:rPr>
+          <w:u w:val="single"/>
+        </w:rPr>
+        <w:t>Weighted Graphs</w:t>
+      </w:r>
+    </w:p>
+    <w:p>
+      <w:pPr>
+        <w:pStyle w:val="ListParagraph"/>
+        <w:numPr>
+          <w:ilvl w:val="2"/>
+          <w:numId w:val="1"/>
+        </w:numPr>
+      </w:pPr>
+      <w:r>
+        <w:t xml:space="preserve">Edges have numeric values (distance, importance, </w:t>
+      </w:r>
+      <w:proofErr w:type="spellStart"/>
+      <w:r>
+        <w:t>etc</w:t>
+      </w:r>
+      <w:proofErr w:type="spellEnd"/>
+      <w:r>
+        <w:t>)</w:t>
+      </w:r>
+    </w:p>
+    <w:p>
+      <w:pPr>
+        <w:pStyle w:val="ListParagraph"/>
+        <w:numPr>
+          <w:ilvl w:val="2"/>
+          <w:numId w:val="1"/>
+        </w:numPr>
+      </w:pPr>
+      <w:r>
+        <w:rPr>
+          <w:noProof/>
+        </w:rPr>
+        <w:drawing>
+          <wp:inline distT="0" distB="0" distL="0" distR="0" wp14:anchorId="29CE64C3" wp14:editId="6DFC5C7C">
+            <wp:extent cx="3400425" cy="1419225"/>
+            <wp:effectExtent l="0" t="0" r="9525" b="9525"/>
+            <wp:docPr id="3" name="Picture 3"/>
+            <wp:cNvGraphicFramePr>
+              <a:graphicFrameLocks xmlns:a="http://schemas.openxmlformats.org/drawingml/2006/main" noChangeAspect="1"/>
+            </wp:cNvGraphicFramePr>
+            <a:graphic xmlns:a="http://schemas.openxmlformats.org/drawingml/2006/main">
+              <a:graphicData uri="http://schemas.openxmlformats.org/drawingml/2006/picture">
+                <pic:pic xmlns:pic="http://schemas.openxmlformats.org/drawingml/2006/picture">
+                  <pic:nvPicPr>
+                    <pic:cNvPr id="1" name=""/>
+                    <pic:cNvPicPr/>
+                  </pic:nvPicPr>
+                  <pic:blipFill>
+                    <a:blip r:embed="rId7"/>
+                    <a:stretch>
+                      <a:fillRect/>
+                    </a:stretch>
+                  </pic:blipFill>
+                  <pic:spPr>
+                    <a:xfrm>
+                      <a:off x="0" y="0"/>
+                      <a:ext cx="3400425" cy="1419225"/>
+                    </a:xfrm>
+                    <a:prstGeom prst="rect">
+                      <a:avLst/>
+                    </a:prstGeom>
+                  </pic:spPr>
+                </pic:pic>
+              </a:graphicData>
+            </a:graphic>
+          </wp:inline>
+        </w:drawing>
+      </w:r>
+    </w:p>
+    <w:p>
+      <w:pPr>
+        <w:pStyle w:val="ListParagraph"/>
+        <w:numPr>
+          <w:ilvl w:val="1"/>
+          <w:numId w:val="1"/>
+        </w:numPr>
+        <w:rPr>
+          <w:u w:val="single"/>
+        </w:rPr>
+      </w:pPr>
+      <w:r>
+        <w:rPr>
+          <w:u w:val="single"/>
+        </w:rPr>
+        <w:t>Unweighted</w:t>
+      </w:r>
+    </w:p>
+    <w:p>
+      <w:pPr>
+        <w:pStyle w:val="ListParagraph"/>
+        <w:numPr>
+          <w:ilvl w:val="2"/>
+          <w:numId w:val="1"/>
+        </w:numPr>
+      </w:pPr>
+      <w:r>
+        <w:t>Edges are all effectively equivalent in their traversal</w:t>
+      </w:r>
+    </w:p>
+    <w:p>
+      <w:pPr>
+        <w:pStyle w:val="ListParagraph"/>
+        <w:numPr>
+          <w:ilvl w:val="2"/>
+          <w:numId w:val="1"/>
+        </w:numPr>
+      </w:pPr>
+      <w:r>
+        <w:rPr>
+          <w:noProof/>
+        </w:rPr>
+        <w:drawing>
+          <wp:inline distT="0" distB="0" distL="0" distR="0" wp14:anchorId="3B8C9546" wp14:editId="1B477426">
+            <wp:extent cx="3448050" cy="1333500"/>
+            <wp:effectExtent l="0" t="0" r="0" b="0"/>
+            <wp:docPr id="4" name="Picture 4"/>
+            <wp:cNvGraphicFramePr>
+              <a:graphicFrameLocks xmlns:a="http://schemas.openxmlformats.org/drawingml/2006/main" noChangeAspect="1"/>
+            </wp:cNvGraphicFramePr>
+            <a:graphic xmlns:a="http://schemas.openxmlformats.org/drawingml/2006/main">
+              <a:graphicData uri="http://schemas.openxmlformats.org/drawingml/2006/picture">
+                <pic:pic xmlns:pic="http://schemas.openxmlformats.org/drawingml/2006/picture">
+                  <pic:nvPicPr>
+                    <pic:cNvPr id="1" name=""/>
+                    <pic:cNvPicPr/>
+                  </pic:nvPicPr>
+                  <pic:blipFill>
+                    <a:blip r:embed="rId8"/>
+                    <a:stretch>
+                      <a:fillRect/>
+                    </a:stretch>
+                  </pic:blipFill>
+                  <pic:spPr>
+                    <a:xfrm>
+                      <a:off x="0" y="0"/>
+                      <a:ext cx="3448050" cy="1333500"/>
+                    </a:xfrm>
+                    <a:prstGeom prst="rect">
+                      <a:avLst/>
+                    </a:prstGeom>
+                  </pic:spPr>
+                </pic:pic>
+              </a:graphicData>
+            </a:graphic>
+          </wp:inline>
+        </w:drawing>
+      </w:r>
+    </w:p>
+    <w:p>
+      <w:pPr>
+        <w:pStyle w:val="ListParagraph"/>
+        <w:ind w:left="2160"/>
+      </w:pPr>
+    </w:p>
+    <w:p>
+      <w:pPr>
+        <w:pStyle w:val="ListParagraph"/>
+        <w:numPr>
           <w:ilvl w:val="0"/>
           <w:numId w:val="1"/>
         </w:numPr>
-      </w:pPr>
-      <w:r>
-        <w:t>Weighted Graphs</w:t>
-      </w:r>
-    </w:p>
-    <w:p>
-      <w:pPr>
-        <w:pStyle w:val="ListParagraph"/>
-        <w:numPr>
-          <w:ilvl w:val="1"/>
-          <w:numId w:val="1"/>
-        </w:numPr>
-      </w:pPr>
-      <w:r>
-        <w:t xml:space="preserve">Edges have numeric values (distance, importance, </w:t>
-      </w:r>
-      <w:proofErr w:type="spellStart"/>
-      <w:r>
-        <w:t>etc</w:t>
-      </w:r>
-      <w:proofErr w:type="spellEnd"/>
-      <w:r>
-        <w:t>)</w:t>
+        <w:rPr>
+          <w:u w:val="single"/>
+        </w:rPr>
+      </w:pPr>
+      <w:r>
+        <w:rPr>
+          <w:u w:val="single"/>
+        </w:rPr>
+        <w:lastRenderedPageBreak/>
+        <w:t>Directed vs. Undirected Graphs</w:t>
+      </w:r>
+    </w:p>
+    <w:p>
+      <w:pPr>
+        <w:pStyle w:val="ListParagraph"/>
+        <w:numPr>
+          <w:ilvl w:val="1"/>
+          <w:numId w:val="1"/>
+        </w:numPr>
+        <w:rPr>
+          <w:u w:val="single"/>
+        </w:rPr>
+      </w:pPr>
+      <w:r>
+        <w:rPr>
+          <w:u w:val="single"/>
+        </w:rPr>
+        <w:t>Directed (Digraph) Graph</w:t>
+      </w:r>
+    </w:p>
+    <w:p>
+      <w:pPr>
+        <w:pStyle w:val="ListParagraph"/>
+        <w:numPr>
+          <w:ilvl w:val="2"/>
+          <w:numId w:val="1"/>
+        </w:numPr>
+      </w:pPr>
+      <w:r>
+        <w:t>You can only move along an edge in one direction (via arrows)</w:t>
+      </w:r>
+    </w:p>
+    <w:p>
+      <w:pPr>
+        <w:pStyle w:val="ListParagraph"/>
+        <w:numPr>
+          <w:ilvl w:val="2"/>
+          <w:numId w:val="1"/>
+        </w:numPr>
+      </w:pPr>
+      <w:r>
+        <w:rPr>
+          <w:noProof/>
+        </w:rPr>
+        <w:drawing>
+          <wp:inline distT="0" distB="0" distL="0" distR="0" wp14:anchorId="437CC799" wp14:editId="250219FE">
+            <wp:extent cx="3400425" cy="1438275"/>
+            <wp:effectExtent l="0" t="0" r="9525" b="9525"/>
+            <wp:docPr id="5" name="Picture 5"/>
+            <wp:cNvGraphicFramePr>
+              <a:graphicFrameLocks xmlns:a="http://schemas.openxmlformats.org/drawingml/2006/main" noChangeAspect="1"/>
+            </wp:cNvGraphicFramePr>
+            <a:graphic xmlns:a="http://schemas.openxmlformats.org/drawingml/2006/main">
+              <a:graphicData uri="http://schemas.openxmlformats.org/drawingml/2006/picture">
+                <pic:pic xmlns:pic="http://schemas.openxmlformats.org/drawingml/2006/picture">
+                  <pic:nvPicPr>
+                    <pic:cNvPr id="1" name=""/>
+                    <pic:cNvPicPr/>
+                  </pic:nvPicPr>
+                  <pic:blipFill>
+                    <a:blip r:embed="rId9"/>
+                    <a:stretch>
+                      <a:fillRect/>
+                    </a:stretch>
+                  </pic:blipFill>
+                  <pic:spPr>
+                    <a:xfrm>
+                      <a:off x="0" y="0"/>
+                      <a:ext cx="3400425" cy="1438275"/>
+                    </a:xfrm>
+                    <a:prstGeom prst="rect">
+                      <a:avLst/>
+                    </a:prstGeom>
+                  </pic:spPr>
+                </pic:pic>
+              </a:graphicData>
+            </a:graphic>
+          </wp:inline>
+        </w:drawing>
+      </w:r>
+    </w:p>
+    <w:p>
+      <w:pPr>
+        <w:pStyle w:val="ListParagraph"/>
+        <w:numPr>
+          <w:ilvl w:val="1"/>
+          <w:numId w:val="1"/>
+        </w:numPr>
+        <w:rPr>
+          <w:u w:val="single"/>
+        </w:rPr>
+      </w:pPr>
+      <w:r>
+        <w:rPr>
+          <w:u w:val="single"/>
+        </w:rPr>
+        <w:t>Undirected Graph</w:t>
+      </w:r>
+    </w:p>
+    <w:p>
+      <w:pPr>
+        <w:pStyle w:val="ListParagraph"/>
+        <w:numPr>
+          <w:ilvl w:val="2"/>
+          <w:numId w:val="1"/>
+        </w:numPr>
+      </w:pPr>
+      <w:r>
+        <w:t>You can move along an edge in both directions</w:t>
+      </w:r>
+    </w:p>
+    <w:p>
+      <w:pPr>
+        <w:pStyle w:val="ListParagraph"/>
+        <w:numPr>
+          <w:ilvl w:val="2"/>
+          <w:numId w:val="1"/>
+        </w:numPr>
+      </w:pPr>
+      <w:r>
+        <w:rPr>
+          <w:noProof/>
+        </w:rPr>
+        <w:drawing>
+          <wp:inline distT="0" distB="0" distL="0" distR="0" wp14:anchorId="23FC5220" wp14:editId="21E758EA">
+            <wp:extent cx="3524250" cy="1352550"/>
+            <wp:effectExtent l="0" t="0" r="0" b="0"/>
+            <wp:docPr id="6" name="Picture 6"/>
+            <wp:cNvGraphicFramePr>
+              <a:graphicFrameLocks xmlns:a="http://schemas.openxmlformats.org/drawingml/2006/main" noChangeAspect="1"/>
+            </wp:cNvGraphicFramePr>
+            <a:graphic xmlns:a="http://schemas.openxmlformats.org/drawingml/2006/main">
+              <a:graphicData uri="http://schemas.openxmlformats.org/drawingml/2006/picture">
+                <pic:pic xmlns:pic="http://schemas.openxmlformats.org/drawingml/2006/picture">
+                  <pic:nvPicPr>
+                    <pic:cNvPr id="1" name=""/>
+                    <pic:cNvPicPr/>
+                  </pic:nvPicPr>
+                  <pic:blipFill>
+                    <a:blip r:embed="rId10"/>
+                    <a:stretch>
+                      <a:fillRect/>
+                    </a:stretch>
+                  </pic:blipFill>
+                  <pic:spPr>
+                    <a:xfrm>
+                      <a:off x="0" y="0"/>
+                      <a:ext cx="3524250" cy="1352550"/>
+                    </a:xfrm>
+                    <a:prstGeom prst="rect">
+                      <a:avLst/>
+                    </a:prstGeom>
+                  </pic:spPr>
+                </pic:pic>
+              </a:graphicData>
+            </a:graphic>
+          </wp:inline>
+        </w:drawing>
+      </w:r>
+    </w:p>
+    <w:p/>
+    <w:p>
+      <w:pPr>
+        <w:rPr>
+          <w:u w:val="single"/>
+        </w:rPr>
+      </w:pPr>
+      <w:r>
+        <w:rPr>
+          <w:u w:val="single"/>
+        </w:rPr>
+        <w:t>Typical Graph Functions</w:t>
       </w:r>
     </w:p>
     <w:p>
@@ -438,22 +868,319 @@
           <w:ilvl w:val="0"/>
           <w:numId w:val="1"/>
         </w:numPr>
+        <w:rPr>
+          <w:u w:val="single"/>
+        </w:rPr>
+      </w:pPr>
+      <w:r>
+        <w:rPr>
+          <w:u w:val="single"/>
+        </w:rPr>
+        <w:t>Standards</w:t>
+      </w:r>
+    </w:p>
+    <w:p>
+      <w:pPr>
+        <w:pStyle w:val="ListParagraph"/>
+        <w:numPr>
+          <w:ilvl w:val="1"/>
+          <w:numId w:val="1"/>
+        </w:numPr>
+      </w:pPr>
+      <w:r>
+        <w:t>Add/remove vertex</w:t>
+      </w:r>
+    </w:p>
+    <w:p>
+      <w:pPr>
+        <w:pStyle w:val="ListParagraph"/>
+        <w:numPr>
+          <w:ilvl w:val="1"/>
+          <w:numId w:val="1"/>
+        </w:numPr>
+      </w:pPr>
+      <w:r>
+        <w:t>Add/remove edge</w:t>
+      </w:r>
+    </w:p>
+    <w:p>
+      <w:pPr>
+        <w:pStyle w:val="ListParagraph"/>
+        <w:numPr>
+          <w:ilvl w:val="1"/>
+          <w:numId w:val="1"/>
+        </w:numPr>
+      </w:pPr>
+      <w:r>
+        <w:t>Weighted?</w:t>
+      </w:r>
+    </w:p>
+    <w:p>
+      <w:pPr>
+        <w:pStyle w:val="ListParagraph"/>
+        <w:numPr>
+          <w:ilvl w:val="1"/>
+          <w:numId w:val="1"/>
+        </w:numPr>
+      </w:pPr>
+      <w:r>
+        <w:t>Directed?</w:t>
+      </w:r>
+    </w:p>
+    <w:p>
+      <w:pPr>
+        <w:pStyle w:val="ListParagraph"/>
+        <w:numPr>
+          <w:ilvl w:val="1"/>
+          <w:numId w:val="1"/>
+        </w:numPr>
+      </w:pPr>
+      <w:r>
+        <w:t>Find Vertex</w:t>
+      </w:r>
+    </w:p>
+    <w:p>
+      <w:pPr>
+        <w:pStyle w:val="ListParagraph"/>
+        <w:numPr>
+          <w:ilvl w:val="1"/>
+          <w:numId w:val="1"/>
+        </w:numPr>
+      </w:pPr>
+      <w:r>
+        <w:t>Find Edge</w:t>
+      </w:r>
+    </w:p>
+    <w:p>
+      <w:pPr>
+        <w:pStyle w:val="ListParagraph"/>
+        <w:numPr>
+          <w:ilvl w:val="1"/>
+          <w:numId w:val="1"/>
+        </w:numPr>
+      </w:pPr>
+      <w:r>
+        <w:t>Next Edge</w:t>
+      </w:r>
+    </w:p>
+    <w:p>
+      <w:pPr>
+        <w:pStyle w:val="ListParagraph"/>
+        <w:numPr>
+          <w:ilvl w:val="1"/>
+          <w:numId w:val="1"/>
+        </w:numPr>
+      </w:pPr>
+      <w:r>
+        <w:t>Is Connected?</w:t>
+      </w:r>
+    </w:p>
+    <w:p>
+      <w:pPr>
+        <w:pStyle w:val="ListParagraph"/>
+        <w:numPr>
+          <w:ilvl w:val="2"/>
+          <w:numId w:val="1"/>
+        </w:numPr>
+      </w:pPr>
+      <w:r>
+        <w:t>Given any vertex, can you get to any other vertex through legal edge movements</w:t>
+      </w:r>
+    </w:p>
+    <w:p>
+      <w:pPr>
+        <w:pStyle w:val="ListParagraph"/>
+        <w:numPr>
+          <w:ilvl w:val="2"/>
+          <w:numId w:val="1"/>
+        </w:numPr>
+      </w:pPr>
+      <w:r>
+        <w:rPr>
+          <w:noProof/>
+        </w:rPr>
+        <w:drawing>
+          <wp:inline distT="0" distB="0" distL="0" distR="0" wp14:anchorId="1EE27AB4" wp14:editId="3F72813E">
+            <wp:extent cx="4022725" cy="1742073"/>
+            <wp:effectExtent l="0" t="0" r="0" b="0"/>
+            <wp:docPr id="7" name="Picture 7"/>
+            <wp:cNvGraphicFramePr>
+              <a:graphicFrameLocks xmlns:a="http://schemas.openxmlformats.org/drawingml/2006/main" noChangeAspect="1"/>
+            </wp:cNvGraphicFramePr>
+            <a:graphic xmlns:a="http://schemas.openxmlformats.org/drawingml/2006/main">
+              <a:graphicData uri="http://schemas.openxmlformats.org/drawingml/2006/picture">
+                <pic:pic xmlns:pic="http://schemas.openxmlformats.org/drawingml/2006/picture">
+                  <pic:nvPicPr>
+                    <pic:cNvPr id="1" name=""/>
+                    <pic:cNvPicPr/>
+                  </pic:nvPicPr>
+                  <pic:blipFill>
+                    <a:blip r:embed="rId11"/>
+                    <a:stretch>
+                      <a:fillRect/>
+                    </a:stretch>
+                  </pic:blipFill>
+                  <pic:spPr>
+                    <a:xfrm>
+                      <a:off x="0" y="0"/>
+                      <a:ext cx="4062296" cy="1759210"/>
+                    </a:xfrm>
+                    <a:prstGeom prst="rect">
+                      <a:avLst/>
+                    </a:prstGeom>
+                  </pic:spPr>
+                </pic:pic>
+              </a:graphicData>
+            </a:graphic>
+          </wp:inline>
+        </w:drawing>
+      </w:r>
+    </w:p>
+    <w:p>
+      <w:pPr>
+        <w:pStyle w:val="ListParagraph"/>
+        <w:numPr>
+          <w:ilvl w:val="1"/>
+          <w:numId w:val="1"/>
+        </w:numPr>
       </w:pPr>
       <w:r>
         <w:lastRenderedPageBreak/>
-        <w:t>Unweighted</w:t>
-      </w:r>
-    </w:p>
-    <w:p>
-      <w:pPr>
-        <w:pStyle w:val="ListParagraph"/>
-        <w:numPr>
-          <w:ilvl w:val="1"/>
-          <w:numId w:val="1"/>
-        </w:numPr>
-      </w:pPr>
-      <w:r>
-        <w:t>Edges are all effectively equivalent in their traversal</w:t>
+        <w:t>Is Fully Connected?</w:t>
+      </w:r>
+    </w:p>
+    <w:p>
+      <w:pPr>
+        <w:pStyle w:val="ListParagraph"/>
+        <w:numPr>
+          <w:ilvl w:val="2"/>
+          <w:numId w:val="1"/>
+        </w:numPr>
+      </w:pPr>
+      <w:r>
+        <w:t>Can every vertex reach every other vertex through a single edge traversal?</w:t>
+      </w:r>
+    </w:p>
+    <w:p>
+      <w:pPr>
+        <w:pStyle w:val="ListParagraph"/>
+        <w:numPr>
+          <w:ilvl w:val="2"/>
+          <w:numId w:val="1"/>
+        </w:numPr>
+      </w:pPr>
+      <w:r>
+        <w:rPr>
+          <w:noProof/>
+        </w:rPr>
+        <w:drawing>
+          <wp:inline distT="0" distB="0" distL="0" distR="0" wp14:anchorId="387055B4" wp14:editId="2768788E">
+            <wp:extent cx="4146550" cy="1872404"/>
+            <wp:effectExtent l="0" t="0" r="6350" b="0"/>
+            <wp:docPr id="8" name="Picture 8"/>
+            <wp:cNvGraphicFramePr>
+              <a:graphicFrameLocks xmlns:a="http://schemas.openxmlformats.org/drawingml/2006/main" noChangeAspect="1"/>
+            </wp:cNvGraphicFramePr>
+            <a:graphic xmlns:a="http://schemas.openxmlformats.org/drawingml/2006/main">
+              <a:graphicData uri="http://schemas.openxmlformats.org/drawingml/2006/picture">
+                <pic:pic xmlns:pic="http://schemas.openxmlformats.org/drawingml/2006/picture">
+                  <pic:nvPicPr>
+                    <pic:cNvPr id="1" name=""/>
+                    <pic:cNvPicPr/>
+                  </pic:nvPicPr>
+                  <pic:blipFill>
+                    <a:blip r:embed="rId12"/>
+                    <a:stretch>
+                      <a:fillRect/>
+                    </a:stretch>
+                  </pic:blipFill>
+                  <pic:spPr>
+                    <a:xfrm>
+                      <a:off x="0" y="0"/>
+                      <a:ext cx="4189558" cy="1891824"/>
+                    </a:xfrm>
+                    <a:prstGeom prst="rect">
+                      <a:avLst/>
+                    </a:prstGeom>
+                  </pic:spPr>
+                </pic:pic>
+              </a:graphicData>
+            </a:graphic>
+          </wp:inline>
+        </w:drawing>
+      </w:r>
+    </w:p>
+    <w:p>
+      <w:pPr>
+        <w:pStyle w:val="ListParagraph"/>
+        <w:numPr>
+          <w:ilvl w:val="1"/>
+          <w:numId w:val="1"/>
+        </w:numPr>
+      </w:pPr>
+      <w:r>
+        <w:t>Path Exists?</w:t>
+      </w:r>
+    </w:p>
+    <w:p>
+      <w:pPr>
+        <w:pStyle w:val="ListParagraph"/>
+        <w:numPr>
+          <w:ilvl w:val="2"/>
+          <w:numId w:val="1"/>
+        </w:numPr>
+      </w:pPr>
+      <w:r>
+        <w:t>Does at least one path exist between two given vertices</w:t>
+      </w:r>
+    </w:p>
+    <w:p>
+      <w:pPr>
+        <w:pStyle w:val="ListParagraph"/>
+        <w:numPr>
+          <w:ilvl w:val="2"/>
+          <w:numId w:val="1"/>
+        </w:numPr>
+      </w:pPr>
+      <w:r>
+        <w:rPr>
+          <w:noProof/>
+        </w:rPr>
+        <w:drawing>
+          <wp:inline distT="0" distB="0" distL="0" distR="0" wp14:anchorId="3A4FCE87" wp14:editId="1C09D9FA">
+            <wp:extent cx="4181475" cy="2412674"/>
+            <wp:effectExtent l="0" t="0" r="0" b="6985"/>
+            <wp:docPr id="9" name="Picture 9"/>
+            <wp:cNvGraphicFramePr>
+              <a:graphicFrameLocks xmlns:a="http://schemas.openxmlformats.org/drawingml/2006/main" noChangeAspect="1"/>
+            </wp:cNvGraphicFramePr>
+            <a:graphic xmlns:a="http://schemas.openxmlformats.org/drawingml/2006/main">
+              <a:graphicData uri="http://schemas.openxmlformats.org/drawingml/2006/picture">
+                <pic:pic xmlns:pic="http://schemas.openxmlformats.org/drawingml/2006/picture">
+                  <pic:nvPicPr>
+                    <pic:cNvPr id="1" name=""/>
+                    <pic:cNvPicPr/>
+                  </pic:nvPicPr>
+                  <pic:blipFill>
+                    <a:blip r:embed="rId13"/>
+                    <a:stretch>
+                      <a:fillRect/>
+                    </a:stretch>
+                  </pic:blipFill>
+                  <pic:spPr>
+                    <a:xfrm>
+                      <a:off x="0" y="0"/>
+                      <a:ext cx="4198462" cy="2422475"/>
+                    </a:xfrm>
+                    <a:prstGeom prst="rect">
+                      <a:avLst/>
+                    </a:prstGeom>
+                  </pic:spPr>
+                </pic:pic>
+              </a:graphicData>
+            </a:graphic>
+          </wp:inline>
+        </w:drawing>
       </w:r>
     </w:p>
     <w:p>
@@ -465,7 +1192,83 @@
         </w:numPr>
       </w:pPr>
       <w:r>
-        <w:t>Directed vs. Undirected Graphs</w:t>
+        <w:t>Dijkstra’s Algorithm</w:t>
+      </w:r>
+    </w:p>
+    <w:p>
+      <w:pPr>
+        <w:pStyle w:val="ListParagraph"/>
+        <w:numPr>
+          <w:ilvl w:val="1"/>
+          <w:numId w:val="1"/>
+        </w:numPr>
+      </w:pPr>
+      <w:r>
+        <w:t>If a path between two vertices exists, find the shortest path from one vertex to the other</w:t>
+      </w:r>
+    </w:p>
+    <w:p>
+      <w:pPr>
+        <w:pStyle w:val="ListParagraph"/>
+        <w:numPr>
+          <w:ilvl w:val="1"/>
+          <w:numId w:val="1"/>
+        </w:numPr>
+      </w:pPr>
+      <w:r>
+        <w:rPr>
+          <w:noProof/>
+        </w:rPr>
+        <w:drawing>
+          <wp:inline distT="0" distB="0" distL="0" distR="0" wp14:anchorId="37823FE3" wp14:editId="6A4D1EE9">
+            <wp:extent cx="2413000" cy="2100806"/>
+            <wp:effectExtent l="0" t="0" r="6350" b="0"/>
+            <wp:docPr id="10" name="Picture 10"/>
+            <wp:cNvGraphicFramePr>
+              <a:graphicFrameLocks xmlns:a="http://schemas.openxmlformats.org/drawingml/2006/main" noChangeAspect="1"/>
+            </wp:cNvGraphicFramePr>
+            <a:graphic xmlns:a="http://schemas.openxmlformats.org/drawingml/2006/main">
+              <a:graphicData uri="http://schemas.openxmlformats.org/drawingml/2006/picture">
+                <pic:pic xmlns:pic="http://schemas.openxmlformats.org/drawingml/2006/picture">
+                  <pic:nvPicPr>
+                    <pic:cNvPr id="1" name=""/>
+                    <pic:cNvPicPr/>
+                  </pic:nvPicPr>
+                  <pic:blipFill>
+                    <a:blip r:embed="rId14"/>
+                    <a:stretch>
+                      <a:fillRect/>
+                    </a:stretch>
+                  </pic:blipFill>
+                  <pic:spPr>
+                    <a:xfrm>
+                      <a:off x="0" y="0"/>
+                      <a:ext cx="2433760" cy="2118880"/>
+                    </a:xfrm>
+                    <a:prstGeom prst="rect">
+                      <a:avLst/>
+                    </a:prstGeom>
+                  </pic:spPr>
+                </pic:pic>
+              </a:graphicData>
+            </a:graphic>
+          </wp:inline>
+        </w:drawing>
+      </w:r>
+    </w:p>
+    <w:p/>
+    <w:p>
+      <w:pPr>
+        <w:rPr>
+          <w:u w:val="single"/>
+        </w:rPr>
+      </w:pPr>
+      <w:r>
+        <w:rPr>
+          <w:u w:val="single"/>
+        </w:rPr>
+        <w:lastRenderedPageBreak/>
+        <w:t>How to Represent Graphs</w:t>
       </w:r>
     </w:p>
     <w:p>
@@ -475,21 +1278,100 @@
           <w:ilvl w:val="0"/>
           <w:numId w:val="1"/>
         </w:numPr>
-      </w:pPr>
-      <w:r>
-        <w:t>Directed (Digraph) Graph</w:t>
-      </w:r>
-    </w:p>
-    <w:p>
-      <w:pPr>
-        <w:pStyle w:val="ListParagraph"/>
-        <w:numPr>
-          <w:ilvl w:val="1"/>
-          <w:numId w:val="1"/>
-        </w:numPr>
-      </w:pPr>
-      <w:r>
-        <w:t>You can only move along an edge in one direction (via arrows)</w:t>
+        <w:rPr>
+          <w:u w:val="single"/>
+        </w:rPr>
+      </w:pPr>
+      <w:r>
+        <w:rPr>
+          <w:u w:val="single"/>
+        </w:rPr>
+        <w:t>Adjacency List</w:t>
+      </w:r>
+    </w:p>
+    <w:p>
+      <w:pPr>
+        <w:pStyle w:val="ListParagraph"/>
+        <w:numPr>
+          <w:ilvl w:val="1"/>
+          <w:numId w:val="1"/>
+        </w:numPr>
+      </w:pPr>
+      <w:r>
+        <w:t>List of Linked Lists</w:t>
+      </w:r>
+    </w:p>
+    <w:p>
+      <w:pPr>
+        <w:pStyle w:val="ListParagraph"/>
+        <w:numPr>
+          <w:ilvl w:val="1"/>
+          <w:numId w:val="1"/>
+        </w:numPr>
+      </w:pPr>
+      <w:r>
+        <w:t>Each vertex is the head of a linked list (or a list, array, etc.)</w:t>
+      </w:r>
+    </w:p>
+    <w:p>
+      <w:pPr>
+        <w:pStyle w:val="ListParagraph"/>
+        <w:numPr>
+          <w:ilvl w:val="2"/>
+          <w:numId w:val="1"/>
+        </w:numPr>
+      </w:pPr>
+      <w:r>
+        <w:t>The linked list holds their edges (and weights, if they exist)</w:t>
+      </w:r>
+    </w:p>
+    <w:p>
+      <w:pPr>
+        <w:pStyle w:val="ListParagraph"/>
+        <w:numPr>
+          <w:ilvl w:val="1"/>
+          <w:numId w:val="1"/>
+        </w:numPr>
+      </w:pPr>
+      <w:r>
+        <w:rPr>
+          <w:noProof/>
+        </w:rPr>
+        <w:drawing>
+          <wp:inline distT="0" distB="0" distL="0" distR="0" wp14:anchorId="49136920" wp14:editId="7CAF3494">
+            <wp:extent cx="4718050" cy="1698196"/>
+            <wp:effectExtent l="0" t="0" r="6350" b="0"/>
+            <wp:docPr id="11" name="Picture 11"/>
+            <wp:cNvGraphicFramePr>
+              <a:graphicFrameLocks xmlns:a="http://schemas.openxmlformats.org/drawingml/2006/main" noChangeAspect="1"/>
+            </wp:cNvGraphicFramePr>
+            <a:graphic xmlns:a="http://schemas.openxmlformats.org/drawingml/2006/main">
+              <a:graphicData uri="http://schemas.openxmlformats.org/drawingml/2006/picture">
+                <pic:pic xmlns:pic="http://schemas.openxmlformats.org/drawingml/2006/picture">
+                  <pic:nvPicPr>
+                    <pic:cNvPr id="1" name=""/>
+                    <pic:cNvPicPr/>
+                  </pic:nvPicPr>
+                  <pic:blipFill>
+                    <a:blip r:embed="rId15"/>
+                    <a:stretch>
+                      <a:fillRect/>
+                    </a:stretch>
+                  </pic:blipFill>
+                  <pic:spPr>
+                    <a:xfrm>
+                      <a:off x="0" y="0"/>
+                      <a:ext cx="4740877" cy="1706412"/>
+                    </a:xfrm>
+                    <a:prstGeom prst="rect">
+                      <a:avLst/>
+                    </a:prstGeom>
+                  </pic:spPr>
+                </pic:pic>
+              </a:graphicData>
+            </a:graphic>
+          </wp:inline>
+        </w:drawing>
       </w:r>
     </w:p>
     <w:p>
@@ -499,135 +1381,27 @@
           <w:ilvl w:val="0"/>
           <w:numId w:val="1"/>
         </w:numPr>
-      </w:pPr>
-      <w:r>
-        <w:t>Undirected Graph</w:t>
-      </w:r>
-    </w:p>
-    <w:p>
-      <w:pPr>
-        <w:pStyle w:val="ListParagraph"/>
-        <w:numPr>
-          <w:ilvl w:val="1"/>
-          <w:numId w:val="1"/>
-        </w:numPr>
-      </w:pPr>
-      <w:r>
-        <w:t>You can move along an edge in both directions</w:t>
-      </w:r>
-    </w:p>
-    <w:p/>
-    <w:p>
-      <w:r>
-        <w:t>Typical Graph Functions</w:t>
-      </w:r>
-    </w:p>
-    <w:p>
-      <w:pPr>
-        <w:pStyle w:val="ListParagraph"/>
-        <w:numPr>
-          <w:ilvl w:val="0"/>
-          <w:numId w:val="1"/>
-        </w:numPr>
-      </w:pPr>
-      <w:r>
-        <w:t>Standards</w:t>
-      </w:r>
-    </w:p>
-    <w:p>
-      <w:pPr>
-        <w:pStyle w:val="ListParagraph"/>
-        <w:numPr>
-          <w:ilvl w:val="1"/>
-          <w:numId w:val="1"/>
-        </w:numPr>
-      </w:pPr>
-      <w:r>
-        <w:t>Add/remove vertex</w:t>
-      </w:r>
-    </w:p>
-    <w:p>
-      <w:pPr>
-        <w:pStyle w:val="ListParagraph"/>
-        <w:numPr>
-          <w:ilvl w:val="1"/>
-          <w:numId w:val="1"/>
-        </w:numPr>
-      </w:pPr>
-      <w:r>
-        <w:t>Add/remove edge</w:t>
-      </w:r>
-    </w:p>
-    <w:p>
-      <w:pPr>
-        <w:pStyle w:val="ListParagraph"/>
-        <w:numPr>
-          <w:ilvl w:val="1"/>
-          <w:numId w:val="1"/>
-        </w:numPr>
-      </w:pPr>
-      <w:r>
-        <w:t>Weighted?</w:t>
-      </w:r>
-    </w:p>
-    <w:p>
-      <w:pPr>
-        <w:pStyle w:val="ListParagraph"/>
-        <w:numPr>
-          <w:ilvl w:val="1"/>
-          <w:numId w:val="1"/>
-        </w:numPr>
-      </w:pPr>
-      <w:r>
-        <w:t>Directed?</w:t>
-      </w:r>
-    </w:p>
-    <w:p>
-      <w:pPr>
-        <w:pStyle w:val="ListParagraph"/>
-        <w:numPr>
-          <w:ilvl w:val="1"/>
-          <w:numId w:val="1"/>
-        </w:numPr>
-      </w:pPr>
-      <w:r>
-        <w:t>Find Vertex</w:t>
-      </w:r>
-    </w:p>
-    <w:p>
-      <w:pPr>
-        <w:pStyle w:val="ListParagraph"/>
-        <w:numPr>
-          <w:ilvl w:val="1"/>
-          <w:numId w:val="1"/>
-        </w:numPr>
-      </w:pPr>
-      <w:r>
-        <w:t>Find Edge</w:t>
-      </w:r>
-    </w:p>
-    <w:p>
-      <w:pPr>
-        <w:pStyle w:val="ListParagraph"/>
-        <w:numPr>
-          <w:ilvl w:val="1"/>
-          <w:numId w:val="1"/>
-        </w:numPr>
-      </w:pPr>
-      <w:r>
-        <w:t>Next Edge</w:t>
-      </w:r>
-    </w:p>
-    <w:p>
-      <w:pPr>
-        <w:pStyle w:val="ListParagraph"/>
-        <w:numPr>
-          <w:ilvl w:val="1"/>
-          <w:numId w:val="1"/>
-        </w:numPr>
-      </w:pPr>
-      <w:r>
-        <w:t>Is Connected?</w:t>
+        <w:rPr>
+          <w:u w:val="single"/>
+        </w:rPr>
+      </w:pPr>
+      <w:r>
+        <w:rPr>
+          <w:u w:val="single"/>
+        </w:rPr>
+        <w:t>Adjacency Matrix</w:t>
+      </w:r>
+    </w:p>
+    <w:p>
+      <w:pPr>
+        <w:pStyle w:val="ListParagraph"/>
+        <w:numPr>
+          <w:ilvl w:val="1"/>
+          <w:numId w:val="1"/>
+        </w:numPr>
+      </w:pPr>
+      <w:r>
+        <w:t>Matrix of vertices</w:t>
       </w:r>
     </w:p>
     <w:p>
@@ -639,19 +1413,7 @@
         </w:numPr>
       </w:pPr>
       <w:r>
-        <w:t>Given any vertex, can you get to any other vertex through legal edge movements</w:t>
-      </w:r>
-    </w:p>
-    <w:p>
-      <w:pPr>
-        <w:pStyle w:val="ListParagraph"/>
-        <w:numPr>
-          <w:ilvl w:val="1"/>
-          <w:numId w:val="1"/>
-        </w:numPr>
-      </w:pPr>
-      <w:r>
-        <w:t>Is Fully Connected?</w:t>
+        <w:t>Row and column titles are the vertices</w:t>
       </w:r>
     </w:p>
     <w:p>
@@ -663,165 +1425,252 @@
         </w:numPr>
       </w:pPr>
       <w:r>
-        <w:t>Can every vertex reach every other vertex through a single edge traversal?</w:t>
-      </w:r>
-    </w:p>
-    <w:p>
-      <w:pPr>
-        <w:pStyle w:val="ListParagraph"/>
-        <w:numPr>
-          <w:ilvl w:val="1"/>
-          <w:numId w:val="1"/>
-        </w:numPr>
-      </w:pPr>
-      <w:r>
-        <w:t>Path Exists?</w:t>
-      </w:r>
-    </w:p>
-    <w:p>
-      <w:pPr>
-        <w:pStyle w:val="ListParagraph"/>
-        <w:numPr>
-          <w:ilvl w:val="2"/>
-          <w:numId w:val="1"/>
-        </w:numPr>
-      </w:pPr>
-      <w:r>
-        <w:t>Does at least one path exist between two given vertices</w:t>
-      </w:r>
-    </w:p>
-    <w:p>
-      <w:pPr>
-        <w:pStyle w:val="ListParagraph"/>
-        <w:numPr>
-          <w:ilvl w:val="0"/>
-          <w:numId w:val="1"/>
-        </w:numPr>
-      </w:pPr>
-      <w:r>
-        <w:t>Dijkstra’s Algorithm</w:t>
-      </w:r>
-    </w:p>
-    <w:p>
-      <w:pPr>
-        <w:pStyle w:val="ListParagraph"/>
-        <w:numPr>
-          <w:ilvl w:val="1"/>
-          <w:numId w:val="1"/>
-        </w:numPr>
-      </w:pPr>
-      <w:r>
-        <w:t>If a path between two vertices exists, find the shortest path from one vertex to the other</w:t>
-      </w:r>
-    </w:p>
-    <w:p/>
-    <w:p>
-      <w:r>
-        <w:t>How to Represent Graphs</w:t>
-      </w:r>
-    </w:p>
-    <w:p>
-      <w:pPr>
-        <w:pStyle w:val="ListParagraph"/>
-        <w:numPr>
-          <w:ilvl w:val="0"/>
-          <w:numId w:val="1"/>
-        </w:numPr>
-      </w:pPr>
-      <w:r>
-        <w:t>Adjacency List</w:t>
-      </w:r>
-    </w:p>
-    <w:p>
-      <w:pPr>
-        <w:pStyle w:val="ListParagraph"/>
-        <w:numPr>
-          <w:ilvl w:val="1"/>
-          <w:numId w:val="1"/>
-        </w:numPr>
-      </w:pPr>
-      <w:r>
-        <w:t>List of Linked Lists</w:t>
-      </w:r>
-    </w:p>
-    <w:p>
-      <w:pPr>
-        <w:pStyle w:val="ListParagraph"/>
-        <w:numPr>
-          <w:ilvl w:val="1"/>
-          <w:numId w:val="1"/>
-        </w:numPr>
-      </w:pPr>
-      <w:r>
-        <w:t>Each vertex is the head of a linked list (or a list, array, etc.)</w:t>
-      </w:r>
-    </w:p>
-    <w:p>
-      <w:pPr>
-        <w:pStyle w:val="ListParagraph"/>
-        <w:numPr>
-          <w:ilvl w:val="2"/>
-          <w:numId w:val="1"/>
-        </w:numPr>
-      </w:pPr>
-      <w:r>
-        <w:t>The linked list holds their edges (and weights, if they exist)</w:t>
-      </w:r>
-    </w:p>
-    <w:p>
-      <w:pPr>
-        <w:pStyle w:val="ListParagraph"/>
-        <w:numPr>
-          <w:ilvl w:val="0"/>
-          <w:numId w:val="1"/>
-        </w:numPr>
-      </w:pPr>
-      <w:r>
-        <w:t>Adjacency Matrix</w:t>
-      </w:r>
-    </w:p>
-    <w:p>
-      <w:pPr>
-        <w:pStyle w:val="ListParagraph"/>
-        <w:numPr>
-          <w:ilvl w:val="1"/>
-          <w:numId w:val="1"/>
-        </w:numPr>
-      </w:pPr>
-      <w:r>
-        <w:t>Matrix of vertices</w:t>
-      </w:r>
-    </w:p>
-    <w:p>
-      <w:pPr>
-        <w:pStyle w:val="ListParagraph"/>
-        <w:numPr>
-          <w:ilvl w:val="2"/>
-          <w:numId w:val="1"/>
-        </w:numPr>
-      </w:pPr>
-      <w:r>
-        <w:t>Row and column titles are the vertices</w:t>
-      </w:r>
-    </w:p>
-    <w:p>
-      <w:pPr>
-        <w:pStyle w:val="ListParagraph"/>
-        <w:numPr>
-          <w:ilvl w:val="2"/>
-          <w:numId w:val="1"/>
-        </w:numPr>
-      </w:pPr>
-      <w:r>
         <w:t>Row-column indices are edge weights (or edge existence)</w:t>
+      </w:r>
+    </w:p>
+    <w:p>
+      <w:pPr>
+        <w:pStyle w:val="ListParagraph"/>
+        <w:numPr>
+          <w:ilvl w:val="1"/>
+          <w:numId w:val="1"/>
+        </w:numPr>
+      </w:pPr>
+      <w:r>
+        <w:rPr>
+          <w:noProof/>
+        </w:rPr>
+        <w:drawing>
+          <wp:inline distT="0" distB="0" distL="0" distR="0" wp14:anchorId="0E58A615" wp14:editId="1582AE14">
+            <wp:extent cx="4806950" cy="1763575"/>
+            <wp:effectExtent l="0" t="0" r="0" b="8255"/>
+            <wp:docPr id="12" name="Picture 12"/>
+            <wp:cNvGraphicFramePr>
+              <a:graphicFrameLocks xmlns:a="http://schemas.openxmlformats.org/drawingml/2006/main" noChangeAspect="1"/>
+            </wp:cNvGraphicFramePr>
+            <a:graphic xmlns:a="http://schemas.openxmlformats.org/drawingml/2006/main">
+              <a:graphicData uri="http://schemas.openxmlformats.org/drawingml/2006/picture">
+                <pic:pic xmlns:pic="http://schemas.openxmlformats.org/drawingml/2006/picture">
+                  <pic:nvPicPr>
+                    <pic:cNvPr id="1" name=""/>
+                    <pic:cNvPicPr/>
+                  </pic:nvPicPr>
+                  <pic:blipFill>
+                    <a:blip r:embed="rId16"/>
+                    <a:stretch>
+                      <a:fillRect/>
+                    </a:stretch>
+                  </pic:blipFill>
+                  <pic:spPr>
+                    <a:xfrm>
+                      <a:off x="0" y="0"/>
+                      <a:ext cx="4829303" cy="1771776"/>
+                    </a:xfrm>
+                    <a:prstGeom prst="rect">
+                      <a:avLst/>
+                    </a:prstGeom>
+                  </pic:spPr>
+                </pic:pic>
+              </a:graphicData>
+            </a:graphic>
+          </wp:inline>
+        </w:drawing>
       </w:r>
     </w:p>
     <w:p/>
     <w:p/>
     <w:p>
-      <w:r>
+      <w:pPr>
+        <w:rPr>
+          <w:u w:val="single"/>
+        </w:rPr>
+      </w:pPr>
+      <w:r>
+        <w:rPr>
+          <w:u w:val="single"/>
+        </w:rPr>
+        <w:t>List vs Matrix</w:t>
+      </w:r>
+    </w:p>
+    <w:p>
+      <w:pPr>
+        <w:pStyle w:val="ListParagraph"/>
+        <w:numPr>
+          <w:ilvl w:val="0"/>
+          <w:numId w:val="1"/>
+        </w:numPr>
+        <w:rPr>
+          <w:u w:val="single"/>
+        </w:rPr>
+      </w:pPr>
+      <w:r>
+        <w:rPr>
+          <w:u w:val="single"/>
+        </w:rPr>
+        <w:t>List</w:t>
+      </w:r>
+    </w:p>
+    <w:p>
+      <w:pPr>
+        <w:pStyle w:val="ListParagraph"/>
+        <w:numPr>
+          <w:ilvl w:val="1"/>
+          <w:numId w:val="1"/>
+        </w:numPr>
+      </w:pPr>
+      <w:r>
+        <w:t>More common</w:t>
+      </w:r>
+    </w:p>
+    <w:p>
+      <w:pPr>
+        <w:pStyle w:val="ListParagraph"/>
+        <w:numPr>
+          <w:ilvl w:val="1"/>
+          <w:numId w:val="1"/>
+        </w:numPr>
+      </w:pPr>
+      <w:r>
+        <w:t>Usually easier to visualize/conceptualize</w:t>
+      </w:r>
+    </w:p>
+    <w:p>
+      <w:pPr>
+        <w:pStyle w:val="ListParagraph"/>
+        <w:numPr>
+          <w:ilvl w:val="1"/>
+          <w:numId w:val="1"/>
+        </w:numPr>
+      </w:pPr>
+      <w:r>
+        <w:t>Adding edges is slow</w:t>
+      </w:r>
+    </w:p>
+    <w:p>
+      <w:pPr>
+        <w:pStyle w:val="ListParagraph"/>
+        <w:numPr>
+          <w:ilvl w:val="1"/>
+          <w:numId w:val="1"/>
+        </w:numPr>
+      </w:pPr>
+      <w:r>
+        <w:t>Many algorithms are slow or very individualized</w:t>
+      </w:r>
+    </w:p>
+    <w:p>
+      <w:pPr>
+        <w:pStyle w:val="ListParagraph"/>
+        <w:numPr>
+          <w:ilvl w:val="1"/>
+          <w:numId w:val="1"/>
+        </w:numPr>
+      </w:pPr>
+      <w:r>
+        <w:t>Usually take up less space</w:t>
+      </w:r>
+    </w:p>
+    <w:p>
+      <w:pPr>
+        <w:pStyle w:val="ListParagraph"/>
+        <w:numPr>
+          <w:ilvl w:val="0"/>
+          <w:numId w:val="1"/>
+        </w:numPr>
+        <w:rPr>
+          <w:u w:val="single"/>
+        </w:rPr>
+      </w:pPr>
+      <w:r>
+        <w:rPr>
+          <w:u w:val="single"/>
+        </w:rPr>
+        <w:t>Matrix</w:t>
+      </w:r>
+    </w:p>
+    <w:p>
+      <w:pPr>
+        <w:pStyle w:val="ListParagraph"/>
+        <w:numPr>
+          <w:ilvl w:val="1"/>
+          <w:numId w:val="1"/>
+        </w:numPr>
+      </w:pPr>
+      <w:r>
+        <w:t>Most algorithms are extremely fast in comparison</w:t>
+      </w:r>
+    </w:p>
+    <w:p>
+      <w:pPr>
+        <w:pStyle w:val="ListParagraph"/>
+        <w:numPr>
+          <w:ilvl w:val="1"/>
+          <w:numId w:val="1"/>
+        </w:numPr>
+      </w:pPr>
+      <w:r>
+        <w:t>Searches and traversals very mathematical</w:t>
+      </w:r>
+    </w:p>
+    <w:p>
+      <w:pPr>
+        <w:pStyle w:val="ListParagraph"/>
+        <w:numPr>
+          <w:ilvl w:val="1"/>
+          <w:numId w:val="1"/>
+        </w:numPr>
+      </w:pPr>
+      <w:r>
+        <w:t>Adding vertices is slow</w:t>
+      </w:r>
+    </w:p>
+    <w:p>
+      <w:r>
+        <w:rPr>
+          <w:noProof/>
+        </w:rPr>
         <w:lastRenderedPageBreak/>
-        <w:t>List vs Matrix</w:t>
+        <w:drawing>
+          <wp:inline distT="0" distB="0" distL="0" distR="0" wp14:anchorId="08B4AE5C" wp14:editId="1D3F2DA3">
+            <wp:extent cx="4591050" cy="2444146"/>
+            <wp:effectExtent l="0" t="0" r="0" b="0"/>
+            <wp:docPr id="13" name="Picture 13"/>
+            <wp:cNvGraphicFramePr>
+              <a:graphicFrameLocks xmlns:a="http://schemas.openxmlformats.org/drawingml/2006/main" noChangeAspect="1"/>
+            </wp:cNvGraphicFramePr>
+            <a:graphic xmlns:a="http://schemas.openxmlformats.org/drawingml/2006/main">
+              <a:graphicData uri="http://schemas.openxmlformats.org/drawingml/2006/picture">
+                <pic:pic xmlns:pic="http://schemas.openxmlformats.org/drawingml/2006/picture">
+                  <pic:nvPicPr>
+                    <pic:cNvPr id="1" name=""/>
+                    <pic:cNvPicPr/>
+                  </pic:nvPicPr>
+                  <pic:blipFill>
+                    <a:blip r:embed="rId17"/>
+                    <a:stretch>
+                      <a:fillRect/>
+                    </a:stretch>
+                  </pic:blipFill>
+                  <pic:spPr>
+                    <a:xfrm>
+                      <a:off x="0" y="0"/>
+                      <a:ext cx="4618302" cy="2458654"/>
+                    </a:xfrm>
+                    <a:prstGeom prst="rect">
+                      <a:avLst/>
+                    </a:prstGeom>
+                  </pic:spPr>
+                </pic:pic>
+              </a:graphicData>
+            </a:graphic>
+          </wp:inline>
+        </w:drawing>
+      </w:r>
+    </w:p>
+    <w:p/>
+    <w:p>
+      <w:r>
+        <w:t>Ask Customer what they want for the API</w:t>
       </w:r>
     </w:p>
     <w:p>
@@ -833,67 +1682,15 @@
         </w:numPr>
       </w:pPr>
       <w:r>
-        <w:t>List</w:t>
-      </w:r>
-    </w:p>
-    <w:p>
-      <w:pPr>
-        <w:pStyle w:val="ListParagraph"/>
-        <w:numPr>
-          <w:ilvl w:val="1"/>
-          <w:numId w:val="1"/>
-        </w:numPr>
-      </w:pPr>
-      <w:r>
-        <w:t>More common</w:t>
-      </w:r>
-    </w:p>
-    <w:p>
-      <w:pPr>
-        <w:pStyle w:val="ListParagraph"/>
-        <w:numPr>
-          <w:ilvl w:val="1"/>
-          <w:numId w:val="1"/>
-        </w:numPr>
-      </w:pPr>
-      <w:r>
-        <w:t>Usually easier to visualize/conceptualize</w:t>
-      </w:r>
-    </w:p>
-    <w:p>
-      <w:pPr>
-        <w:pStyle w:val="ListParagraph"/>
-        <w:numPr>
-          <w:ilvl w:val="1"/>
-          <w:numId w:val="1"/>
-        </w:numPr>
-      </w:pPr>
-      <w:r>
-        <w:t>Adding edges is slow</w:t>
-      </w:r>
-    </w:p>
-    <w:p>
-      <w:pPr>
-        <w:pStyle w:val="ListParagraph"/>
-        <w:numPr>
-          <w:ilvl w:val="1"/>
-          <w:numId w:val="1"/>
-        </w:numPr>
-      </w:pPr>
-      <w:r>
-        <w:t>Many algorithms are slow or very individualized</w:t>
-      </w:r>
-    </w:p>
-    <w:p>
-      <w:pPr>
-        <w:pStyle w:val="ListParagraph"/>
-        <w:numPr>
-          <w:ilvl w:val="1"/>
-          <w:numId w:val="1"/>
-        </w:numPr>
-      </w:pPr>
-      <w:r>
-        <w:t>Usually take up less space</w:t>
+        <w:t xml:space="preserve">Directional Methods (North, South, </w:t>
+      </w:r>
+      <w:proofErr w:type="spellStart"/>
+      <w:r>
+        <w:t>etc</w:t>
+      </w:r>
+      <w:proofErr w:type="spellEnd"/>
+      <w:r>
+        <w:t>)</w:t>
       </w:r>
     </w:p>
     <w:p>
@@ -905,174 +1702,15 @@
         </w:numPr>
       </w:pPr>
       <w:r>
-        <w:t>Matrix</w:t>
-      </w:r>
-    </w:p>
-    <w:p>
-      <w:pPr>
-        <w:pStyle w:val="ListParagraph"/>
-        <w:numPr>
-          <w:ilvl w:val="1"/>
-          <w:numId w:val="1"/>
-        </w:numPr>
-      </w:pPr>
-      <w:r>
-        <w:t>Most algorithms are extremely fast in comparison</w:t>
-      </w:r>
-    </w:p>
-    <w:p>
-      <w:pPr>
-        <w:pStyle w:val="ListParagraph"/>
-        <w:numPr>
-          <w:ilvl w:val="1"/>
-          <w:numId w:val="1"/>
-        </w:numPr>
-      </w:pPr>
-      <w:r>
-        <w:t>Searches and traversals very mathematical</w:t>
-      </w:r>
-    </w:p>
-    <w:p>
-      <w:pPr>
-        <w:pStyle w:val="ListParagraph"/>
-        <w:numPr>
-          <w:ilvl w:val="1"/>
-          <w:numId w:val="1"/>
-        </w:numPr>
-      </w:pPr>
-      <w:r>
-        <w:t>Adding vertices is slow</w:t>
-      </w:r>
-    </w:p>
-    <w:p/>
-    <w:p>
-      <w:r>
-        <w:t>Library</w:t>
-      </w:r>
-    </w:p>
-    <w:p>
-      <w:pPr>
-        <w:pStyle w:val="ListParagraph"/>
-        <w:numPr>
-          <w:ilvl w:val="0"/>
-          <w:numId w:val="1"/>
-        </w:numPr>
-      </w:pPr>
-      <w:proofErr w:type="spellStart"/>
-      <w:r>
-        <w:t>NetworkX</w:t>
-      </w:r>
-      <w:proofErr w:type="spellEnd"/>
-      <w:r>
-        <w:t xml:space="preserve"> (</w:t>
-      </w:r>
-      <w:hyperlink r:id="rId5" w:history="1">
-        <w:r>
-          <w:rPr>
-            <w:rStyle w:val="Hyperlink"/>
-          </w:rPr>
-          <w:t>https://network</w:t>
-        </w:r>
-        <w:r>
-          <w:rPr>
-            <w:rStyle w:val="Hyperlink"/>
-          </w:rPr>
-          <w:t>x</w:t>
-        </w:r>
-        <w:r>
-          <w:rPr>
-            <w:rStyle w:val="Hyperlink"/>
-          </w:rPr>
-          <w:t>.github.io/</w:t>
-        </w:r>
-      </w:hyperlink>
-      <w:r>
-        <w:t>)</w:t>
-      </w:r>
-    </w:p>
-    <w:p>
-      <w:pPr>
-        <w:pStyle w:val="ListParagraph"/>
-        <w:numPr>
-          <w:ilvl w:val="1"/>
-          <w:numId w:val="1"/>
-        </w:numPr>
-      </w:pPr>
-      <w:r>
-        <w:t>Graphs, digraphs, multigraphs</w:t>
-      </w:r>
-    </w:p>
-    <w:p>
-      <w:pPr>
-        <w:pStyle w:val="ListParagraph"/>
-        <w:numPr>
-          <w:ilvl w:val="1"/>
-          <w:numId w:val="1"/>
-        </w:numPr>
-      </w:pPr>
-      <w:r>
-        <w:t>Well tested (&gt;90% coverage)</w:t>
-      </w:r>
-    </w:p>
-    <w:p>
-      <w:pPr>
-        <w:pStyle w:val="ListParagraph"/>
-        <w:numPr>
-          <w:ilvl w:val="1"/>
-          <w:numId w:val="1"/>
-        </w:numPr>
-      </w:pPr>
-      <w:r>
-        <w:t>Very 00 compliant</w:t>
-      </w:r>
-    </w:p>
-    <w:p/>
-    <w:p>
-      <w:r>
-        <w:t>Ask Customer what they want for the API</w:t>
-      </w:r>
-    </w:p>
-    <w:p>
-      <w:pPr>
-        <w:pStyle w:val="ListParagraph"/>
-        <w:numPr>
-          <w:ilvl w:val="0"/>
-          <w:numId w:val="1"/>
-        </w:numPr>
-      </w:pPr>
-      <w:r>
-        <w:t xml:space="preserve">Directional Methods (North, South, </w:t>
-      </w:r>
-      <w:proofErr w:type="spellStart"/>
-      <w:r>
-        <w:t>etc</w:t>
-      </w:r>
-      <w:proofErr w:type="spellEnd"/>
-      <w:r>
-        <w:t>)</w:t>
-      </w:r>
-    </w:p>
-    <w:p>
-      <w:pPr>
-        <w:pStyle w:val="ListParagraph"/>
-        <w:numPr>
-          <w:ilvl w:val="0"/>
-          <w:numId w:val="1"/>
-        </w:numPr>
-      </w:pPr>
-      <w:r>
         <w:t>She is looking for the first two user stories</w:t>
       </w:r>
     </w:p>
-    <w:p/>
-    <w:p>
+    <w:p>
+      <w:r>
+        <w:t>What customer wants</w:t>
+      </w:r>
       <w:bookmarkStart w:id="0" w:name="_GoBack"/>
       <w:bookmarkEnd w:id="0"/>
-    </w:p>
-    <w:p>
-      <w:r>
-        <w:t>What customer wants</w:t>
-      </w:r>
     </w:p>
     <w:p>
       <w:pPr>
@@ -1341,6 +1979,7 @@
     <w:lsdException w:name="HTML Sample" w:semiHidden="1" w:unhideWhenUsed="1"/>
     <w:lsdException w:name="HTML Typewriter" w:semiHidden="1" w:unhideWhenUsed="1"/>
     <w:lsdException w:name="HTML Variable" w:semiHidden="1" w:unhideWhenUsed="1"/>
+    <w:lsdException w:name="Normal Table" w:semiHidden="1" w:unhideWhenUsed="1"/>
     <w:lsdException w:name="annotation subject" w:semiHidden="1" w:unhideWhenUsed="1"/>
     <w:lsdException w:name="No List" w:semiHidden="1" w:unhideWhenUsed="1"/>
     <w:lsdException w:name="Outline List 1" w:semiHidden="1" w:unhideWhenUsed="1"/>
@@ -1387,8 +2026,10 @@
     <w:lsdException w:name="Table Subtle 2" w:semiHidden="1" w:unhideWhenUsed="1"/>
     <w:lsdException w:name="Table Web 1" w:semiHidden="1" w:unhideWhenUsed="1"/>
     <w:lsdException w:name="Table Web 2" w:semiHidden="1" w:unhideWhenUsed="1"/>
+    <w:lsdException w:name="Table Web 3" w:semiHidden="1" w:unhideWhenUsed="1"/>
     <w:lsdException w:name="Balloon Text" w:semiHidden="1" w:unhideWhenUsed="1"/>
     <w:lsdException w:name="Table Grid" w:uiPriority="39"/>
+    <w:lsdException w:name="Table Theme" w:semiHidden="1" w:unhideWhenUsed="1"/>
     <w:lsdException w:name="Placeholder Text" w:semiHidden="1"/>
     <w:lsdException w:name="No Spacing" w:uiPriority="1" w:qFormat="1"/>
     <w:lsdException w:name="Light Shading" w:uiPriority="60"/>

</xml_diff>